<commit_message>
Work enviroment setup v2. Some use cases are fixed
</commit_message>
<xml_diff>
--- a/Documents/RAD/Use Cases/ali_usecases.docx
+++ b/Documents/RAD/Use Cases/ali_usecases.docx
@@ -4580,7 +4580,28 @@
           <w:rFonts w:ascii="Times New Roman" w:hAnsi="Times New Roman" w:cs="Times New Roman"/>
           <w:lang w:val="en-US"/>
         </w:rPr>
-        <w:t>Account Setting from Settings page</w:t>
+        <w:t>Account Setting</w:t>
+      </w:r>
+      <w:r>
+        <w:rPr>
+          <w:rFonts w:ascii="Times New Roman" w:hAnsi="Times New Roman" w:cs="Times New Roman"/>
+          <w:lang w:val="en-US"/>
+        </w:rPr>
+        <w:t>s</w:t>
+      </w:r>
+      <w:r>
+        <w:rPr>
+          <w:rFonts w:ascii="Times New Roman" w:hAnsi="Times New Roman" w:cs="Times New Roman"/>
+          <w:lang w:val="en-US"/>
+        </w:rPr>
+        <w:t xml:space="preserve"> </w:t>
+      </w:r>
+      <w:r>
+        <w:rPr>
+          <w:rFonts w:ascii="Times New Roman" w:hAnsi="Times New Roman" w:cs="Times New Roman"/>
+          <w:lang w:val="en-US"/>
+        </w:rPr>
+        <w:t>page of the YeOrada</w:t>
       </w:r>
       <w:r>
         <w:rPr>
@@ -4678,35 +4699,14 @@
           <w:rFonts w:ascii="Times New Roman" w:hAnsi="Times New Roman" w:cs="Times New Roman"/>
           <w:lang w:val="en-US"/>
         </w:rPr>
-        <w:t xml:space="preserve">2.YeOrada redirects the </w:t>
-      </w:r>
-      <w:r>
-        <w:rPr>
-          <w:rFonts w:ascii="Times New Roman" w:hAnsi="Times New Roman" w:cs="Times New Roman"/>
-          <w:lang w:val="en-US"/>
-        </w:rPr>
-        <w:t xml:space="preserve">Admin </w:t>
-      </w:r>
-      <w:r>
-        <w:rPr>
-          <w:rFonts w:ascii="Times New Roman" w:hAnsi="Times New Roman" w:cs="Times New Roman"/>
-          <w:lang w:val="en-US"/>
-        </w:rPr>
-        <w:t xml:space="preserve">to his/her own </w:t>
-      </w:r>
-      <w:r>
-        <w:rPr>
-          <w:rFonts w:ascii="Times New Roman" w:hAnsi="Times New Roman" w:cs="Times New Roman"/>
-          <w:lang w:val="en-US"/>
-        </w:rPr>
-        <w:t xml:space="preserve">account settings </w:t>
-      </w:r>
-      <w:r>
-        <w:rPr>
-          <w:rFonts w:ascii="Times New Roman" w:hAnsi="Times New Roman" w:cs="Times New Roman"/>
-          <w:lang w:val="en-US"/>
-        </w:rPr>
-        <w:t>page.</w:t>
+        <w:t xml:space="preserve">2.YeOrada </w:t>
+      </w:r>
+      <w:r>
+        <w:rPr>
+          <w:rFonts w:ascii="Times New Roman" w:hAnsi="Times New Roman" w:cs="Times New Roman"/>
+          <w:lang w:val="en-US"/>
+        </w:rPr>
+        <w:t>displays a form of editable fields to the Admin. The page is consists of the fields name, surname, email and username of the Admin.</w:t>
       </w:r>
     </w:p>
     <w:p>
@@ -4846,7 +4846,14 @@
           <w:rFonts w:ascii="Times New Roman" w:hAnsi="Times New Roman" w:cs="Times New Roman"/>
           <w:lang w:val="en-US"/>
         </w:rPr>
-        <w:t xml:space="preserve"> updates all changes by Admin.</w:t>
+        <w:t xml:space="preserve"> </w:t>
+      </w:r>
+      <w:r>
+        <w:rPr>
+          <w:rFonts w:ascii="Times New Roman" w:hAnsi="Times New Roman" w:cs="Times New Roman"/>
+          <w:lang w:val="en-US"/>
+        </w:rPr>
+        <w:t>display a message to the Admin which says “Saved Succesfully.”</w:t>
       </w:r>
     </w:p>
     <w:p>
@@ -5021,28 +5028,14 @@
           <w:rFonts w:ascii="Times New Roman" w:hAnsi="Times New Roman" w:cs="Times New Roman"/>
           <w:lang w:val="en-US"/>
         </w:rPr>
-        <w:t>Admin’s profile information</w:t>
-      </w:r>
-      <w:r>
-        <w:rPr>
-          <w:rFonts w:ascii="Times New Roman" w:hAnsi="Times New Roman" w:cs="Times New Roman"/>
-          <w:lang w:val="en-US"/>
-        </w:rPr>
-        <w:t xml:space="preserve"> </w:t>
-      </w:r>
-      <w:r>
-        <w:rPr>
-          <w:rFonts w:ascii="Times New Roman" w:hAnsi="Times New Roman" w:cs="Times New Roman"/>
-          <w:lang w:val="en-US"/>
-        </w:rPr>
-        <w:t>is</w:t>
-      </w:r>
-      <w:r>
-        <w:rPr>
-          <w:rFonts w:ascii="Times New Roman" w:hAnsi="Times New Roman" w:cs="Times New Roman"/>
-          <w:lang w:val="en-US"/>
-        </w:rPr>
-        <w:t xml:space="preserve"> updated in the system.</w:t>
+        <w:t>Admi</w:t>
+      </w:r>
+      <w:r>
+        <w:rPr>
+          <w:rFonts w:ascii="Times New Roman" w:hAnsi="Times New Roman" w:cs="Times New Roman"/>
+          <w:lang w:val="en-US"/>
+        </w:rPr>
+        <w:t>n is received the corresponding message of the YeOrada as a respond.</w:t>
       </w:r>
     </w:p>
     <w:p>
@@ -5107,6 +5100,8 @@
         </w:rPr>
         <w:t>UpdateClientPhotos</w:t>
       </w:r>
+      <w:bookmarkStart w:id="0" w:name="_GoBack"/>
+      <w:bookmarkEnd w:id="0"/>
     </w:p>
     <w:p>
       <w:pPr>
@@ -5390,7 +5385,115 @@
           <w:rFonts w:ascii="Times New Roman" w:hAnsi="Times New Roman" w:cs="Times New Roman"/>
           <w:lang w:val="en-US"/>
         </w:rPr>
-        <w:t xml:space="preserve">2.YeOrada redirects the </w:t>
+        <w:t xml:space="preserve">2.YeOrada </w:t>
+      </w:r>
+      <w:r>
+        <w:rPr>
+          <w:rFonts w:ascii="Times New Roman" w:hAnsi="Times New Roman" w:cs="Times New Roman"/>
+          <w:lang w:val="en-US"/>
+        </w:rPr>
+        <w:t>displays</w:t>
+      </w:r>
+      <w:r>
+        <w:rPr>
+          <w:rFonts w:ascii="Times New Roman" w:hAnsi="Times New Roman" w:cs="Times New Roman"/>
+          <w:lang w:val="en-US"/>
+        </w:rPr>
+        <w:t xml:space="preserve"> </w:t>
+      </w:r>
+      <w:r>
+        <w:rPr>
+          <w:rFonts w:ascii="Times New Roman" w:hAnsi="Times New Roman" w:cs="Times New Roman"/>
+          <w:lang w:val="en-US"/>
+        </w:rPr>
+        <w:t xml:space="preserve">the </w:t>
+      </w:r>
+      <w:r>
+        <w:rPr>
+          <w:rFonts w:ascii="Times New Roman" w:hAnsi="Times New Roman" w:cs="Times New Roman"/>
+          <w:lang w:val="en-US"/>
+        </w:rPr>
+        <w:t xml:space="preserve">corresponding </w:t>
+      </w:r>
+      <w:r>
+        <w:rPr>
+          <w:rFonts w:ascii="Times New Roman" w:hAnsi="Times New Roman" w:cs="Times New Roman"/>
+          <w:lang w:val="en-US"/>
+        </w:rPr>
+        <w:t xml:space="preserve">Client’s </w:t>
+      </w:r>
+      <w:r>
+        <w:rPr>
+          <w:rFonts w:ascii="Times New Roman" w:hAnsi="Times New Roman" w:cs="Times New Roman"/>
+          <w:lang w:val="en-US"/>
+        </w:rPr>
+        <w:t>profile page</w:t>
+      </w:r>
+      <w:r>
+        <w:rPr>
+          <w:rFonts w:ascii="Times New Roman" w:hAnsi="Times New Roman" w:cs="Times New Roman"/>
+          <w:lang w:val="en-US"/>
+        </w:rPr>
+        <w:t xml:space="preserve"> to the Admin</w:t>
+      </w:r>
+      <w:r>
+        <w:rPr>
+          <w:rFonts w:ascii="Times New Roman" w:hAnsi="Times New Roman" w:cs="Times New Roman"/>
+          <w:lang w:val="en-US"/>
+        </w:rPr>
+        <w:t>.</w:t>
+      </w:r>
+    </w:p>
+    <w:p>
+      <w:pPr>
+        <w:rPr>
+          <w:rFonts w:ascii="Times New Roman" w:hAnsi="Times New Roman" w:cs="Times New Roman"/>
+          <w:lang w:val="en-US"/>
+        </w:rPr>
+      </w:pPr>
+      <w:r>
+        <w:rPr>
+          <w:rFonts w:ascii="Times New Roman" w:hAnsi="Times New Roman" w:cs="Times New Roman"/>
+          <w:lang w:val="en-US"/>
+        </w:rPr>
+        <w:tab/>
+      </w:r>
+      <w:r>
+        <w:rPr>
+          <w:rFonts w:ascii="Times New Roman" w:hAnsi="Times New Roman" w:cs="Times New Roman"/>
+          <w:lang w:val="en-US"/>
+        </w:rPr>
+        <w:tab/>
+      </w:r>
+      <w:r>
+        <w:rPr>
+          <w:rFonts w:ascii="Times New Roman" w:hAnsi="Times New Roman" w:cs="Times New Roman"/>
+          <w:lang w:val="en-US"/>
+        </w:rPr>
+        <w:tab/>
+      </w:r>
+      <w:r>
+        <w:rPr>
+          <w:rFonts w:ascii="Times New Roman" w:hAnsi="Times New Roman" w:cs="Times New Roman"/>
+          <w:lang w:val="en-US"/>
+        </w:rPr>
+        <w:tab/>
+      </w:r>
+    </w:p>
+    <w:p>
+      <w:pPr>
+        <w:ind w:left="2832"/>
+        <w:rPr>
+          <w:rFonts w:ascii="Times New Roman" w:hAnsi="Times New Roman" w:cs="Times New Roman"/>
+          <w:lang w:val="en-US"/>
+        </w:rPr>
+      </w:pPr>
+      <w:r>
+        <w:rPr>
+          <w:rFonts w:ascii="Times New Roman" w:hAnsi="Times New Roman" w:cs="Times New Roman"/>
+          <w:lang w:val="en-US"/>
+        </w:rPr>
+        <w:t xml:space="preserve">3. </w:t>
       </w:r>
       <w:r>
         <w:rPr>
@@ -5404,86 +5507,6 @@
           <w:rFonts w:ascii="Times New Roman" w:hAnsi="Times New Roman" w:cs="Times New Roman"/>
           <w:lang w:val="en-US"/>
         </w:rPr>
-        <w:t xml:space="preserve">to </w:t>
-      </w:r>
-      <w:r>
-        <w:rPr>
-          <w:rFonts w:ascii="Times New Roman" w:hAnsi="Times New Roman" w:cs="Times New Roman"/>
-          <w:lang w:val="en-US"/>
-        </w:rPr>
-        <w:t xml:space="preserve">the Client’s </w:t>
-      </w:r>
-      <w:r>
-        <w:rPr>
-          <w:rFonts w:ascii="Times New Roman" w:hAnsi="Times New Roman" w:cs="Times New Roman"/>
-          <w:lang w:val="en-US"/>
-        </w:rPr>
-        <w:t>profile page.</w:t>
-      </w:r>
-    </w:p>
-    <w:p>
-      <w:pPr>
-        <w:rPr>
-          <w:rFonts w:ascii="Times New Roman" w:hAnsi="Times New Roman" w:cs="Times New Roman"/>
-          <w:lang w:val="en-US"/>
-        </w:rPr>
-      </w:pPr>
-      <w:r>
-        <w:rPr>
-          <w:rFonts w:ascii="Times New Roman" w:hAnsi="Times New Roman" w:cs="Times New Roman"/>
-          <w:lang w:val="en-US"/>
-        </w:rPr>
-        <w:tab/>
-      </w:r>
-      <w:r>
-        <w:rPr>
-          <w:rFonts w:ascii="Times New Roman" w:hAnsi="Times New Roman" w:cs="Times New Roman"/>
-          <w:lang w:val="en-US"/>
-        </w:rPr>
-        <w:tab/>
-      </w:r>
-      <w:r>
-        <w:rPr>
-          <w:rFonts w:ascii="Times New Roman" w:hAnsi="Times New Roman" w:cs="Times New Roman"/>
-          <w:lang w:val="en-US"/>
-        </w:rPr>
-        <w:tab/>
-      </w:r>
-      <w:r>
-        <w:rPr>
-          <w:rFonts w:ascii="Times New Roman" w:hAnsi="Times New Roman" w:cs="Times New Roman"/>
-          <w:lang w:val="en-US"/>
-        </w:rPr>
-        <w:tab/>
-      </w:r>
-    </w:p>
-    <w:p>
-      <w:pPr>
-        <w:ind w:left="2832"/>
-        <w:rPr>
-          <w:rFonts w:ascii="Times New Roman" w:hAnsi="Times New Roman" w:cs="Times New Roman"/>
-          <w:lang w:val="en-US"/>
-        </w:rPr>
-      </w:pPr>
-      <w:r>
-        <w:rPr>
-          <w:rFonts w:ascii="Times New Roman" w:hAnsi="Times New Roman" w:cs="Times New Roman"/>
-          <w:lang w:val="en-US"/>
-        </w:rPr>
-        <w:t xml:space="preserve">3. </w:t>
-      </w:r>
-      <w:r>
-        <w:rPr>
-          <w:rFonts w:ascii="Times New Roman" w:hAnsi="Times New Roman" w:cs="Times New Roman"/>
-          <w:lang w:val="en-US"/>
-        </w:rPr>
-        <w:t xml:space="preserve">Admin </w:t>
-      </w:r>
-      <w:r>
-        <w:rPr>
-          <w:rFonts w:ascii="Times New Roman" w:hAnsi="Times New Roman" w:cs="Times New Roman"/>
-          <w:lang w:val="en-US"/>
-        </w:rPr>
         <w:t xml:space="preserve">clicks to “Update” button </w:t>
       </w:r>
       <w:r>
@@ -5491,7 +5514,7 @@
           <w:rFonts w:ascii="Times New Roman" w:hAnsi="Times New Roman" w:cs="Times New Roman"/>
           <w:lang w:val="en-US"/>
         </w:rPr>
-        <w:t>in client photo field</w:t>
+        <w:t>on the photo album of the client’s profile</w:t>
       </w:r>
       <w:r>
         <w:rPr>
@@ -5572,7 +5595,14 @@
           <w:rFonts w:ascii="Times New Roman" w:hAnsi="Times New Roman" w:cs="Times New Roman"/>
           <w:lang w:val="en-US"/>
         </w:rPr>
-        <w:t xml:space="preserve"> provides selecting new photo. </w:t>
+        <w:t xml:space="preserve"> </w:t>
+      </w:r>
+      <w:r>
+        <w:rPr>
+          <w:rFonts w:ascii="Times New Roman" w:hAnsi="Times New Roman" w:cs="Times New Roman"/>
+          <w:lang w:val="en-US"/>
+        </w:rPr>
+        <w:t>shows previous photos of the client.</w:t>
       </w:r>
     </w:p>
     <w:p>
@@ -5603,42 +5633,14 @@
           <w:rFonts w:ascii="Times New Roman" w:hAnsi="Times New Roman" w:cs="Times New Roman"/>
           <w:lang w:val="en-US"/>
         </w:rPr>
-        <w:t>Admin</w:t>
-      </w:r>
-      <w:r>
-        <w:rPr>
-          <w:rFonts w:ascii="Times New Roman" w:hAnsi="Times New Roman" w:cs="Times New Roman"/>
-          <w:lang w:val="en-US"/>
-        </w:rPr>
-        <w:t xml:space="preserve"> </w:t>
-      </w:r>
-      <w:r>
-        <w:rPr>
-          <w:rFonts w:ascii="Times New Roman" w:hAnsi="Times New Roman" w:cs="Times New Roman"/>
-          <w:lang w:val="en-US"/>
-        </w:rPr>
-        <w:t xml:space="preserve">selects new photo about restaurant and </w:t>
-      </w:r>
-      <w:r>
-        <w:rPr>
-          <w:rFonts w:ascii="Times New Roman" w:hAnsi="Times New Roman" w:cs="Times New Roman"/>
-          <w:lang w:val="en-US"/>
-        </w:rPr>
-        <w:t>clicks to</w:t>
-      </w:r>
-      <w:r>
-        <w:rPr>
-          <w:rFonts w:ascii="Times New Roman" w:hAnsi="Times New Roman" w:cs="Times New Roman"/>
-          <w:lang w:val="en-US"/>
-        </w:rPr>
-        <w:t xml:space="preserve"> </w:t>
-      </w:r>
-      <w:r>
-        <w:rPr>
-          <w:rFonts w:ascii="Times New Roman" w:hAnsi="Times New Roman" w:cs="Times New Roman"/>
-          <w:lang w:val="en-US"/>
-        </w:rPr>
-        <w:t>“Save” button.</w:t>
+        <w:t>A</w:t>
+      </w:r>
+      <w:r>
+        <w:rPr>
+          <w:rFonts w:ascii="Times New Roman" w:hAnsi="Times New Roman" w:cs="Times New Roman"/>
+          <w:lang w:val="en-US"/>
+        </w:rPr>
+        <w:t>dmin clicks the the “Add New Button” on the pop-up.</w:t>
       </w:r>
     </w:p>
     <w:p>
@@ -5676,49 +5678,245 @@
           <w:rFonts w:ascii="Times New Roman" w:hAnsi="Times New Roman" w:cs="Times New Roman"/>
           <w:lang w:val="en-US"/>
         </w:rPr>
-        <w:t>6. YeOrada displays a message that “</w:t>
-      </w:r>
-      <w:r>
-        <w:rPr>
-          <w:rFonts w:ascii="Times New Roman" w:hAnsi="Times New Roman" w:cs="Times New Roman"/>
-          <w:lang w:val="en-US"/>
-        </w:rPr>
-        <w:t>Saved Successfully.</w:t>
-      </w:r>
-      <w:r>
-        <w:rPr>
-          <w:rFonts w:ascii="Times New Roman" w:hAnsi="Times New Roman" w:cs="Times New Roman"/>
-          <w:lang w:val="en-US"/>
-        </w:rPr>
-        <w:t xml:space="preserve">” and updates </w:t>
-      </w:r>
-      <w:r>
-        <w:rPr>
-          <w:rFonts w:ascii="Times New Roman" w:hAnsi="Times New Roman" w:cs="Times New Roman"/>
-          <w:lang w:val="en-US"/>
-        </w:rPr>
-        <w:t xml:space="preserve">photo </w:t>
-      </w:r>
-      <w:r>
-        <w:rPr>
-          <w:rFonts w:ascii="Times New Roman" w:hAnsi="Times New Roman" w:cs="Times New Roman"/>
-          <w:lang w:val="en-US"/>
-        </w:rPr>
-        <w:t>of the restaurant</w:t>
-      </w:r>
-      <w:r>
-        <w:rPr>
-          <w:rFonts w:ascii="Times New Roman" w:hAnsi="Times New Roman" w:cs="Times New Roman"/>
-          <w:lang w:val="en-US"/>
-        </w:rPr>
-        <w:t xml:space="preserve"> in the system</w:t>
-      </w:r>
-      <w:r>
-        <w:rPr>
-          <w:rFonts w:ascii="Times New Roman" w:hAnsi="Times New Roman" w:cs="Times New Roman"/>
-          <w:lang w:val="en-US"/>
-        </w:rPr>
-        <w:t>.</w:t>
+        <w:t>6. YeOrada displays a</w:t>
+      </w:r>
+      <w:r>
+        <w:rPr>
+          <w:rFonts w:ascii="Times New Roman" w:hAnsi="Times New Roman" w:cs="Times New Roman"/>
+          <w:lang w:val="en-US"/>
+        </w:rPr>
+        <w:t>nother pop-up which shows the Admin the files in his/her computer.</w:t>
+      </w:r>
+    </w:p>
+    <w:p>
+      <w:pPr>
+        <w:ind w:left="4245"/>
+        <w:rPr>
+          <w:rFonts w:ascii="Times New Roman" w:hAnsi="Times New Roman" w:cs="Times New Roman"/>
+          <w:lang w:val="en-US"/>
+        </w:rPr>
+      </w:pPr>
+    </w:p>
+    <w:p>
+      <w:pPr>
+        <w:ind w:left="2832" w:firstLine="8"/>
+        <w:rPr>
+          <w:rFonts w:ascii="Times New Roman" w:hAnsi="Times New Roman" w:cs="Times New Roman"/>
+          <w:lang w:val="en-US"/>
+        </w:rPr>
+      </w:pPr>
+      <w:r>
+        <w:rPr>
+          <w:rFonts w:ascii="Times New Roman" w:hAnsi="Times New Roman" w:cs="Times New Roman"/>
+          <w:lang w:val="en-US"/>
+        </w:rPr>
+        <w:t>7. Admin selects a photo and clicks the “Ok” button on the pop-up.</w:t>
+      </w:r>
+    </w:p>
+    <w:p>
+      <w:pPr>
+        <w:ind w:left="4240"/>
+        <w:rPr>
+          <w:rFonts w:ascii="Times New Roman" w:hAnsi="Times New Roman" w:cs="Times New Roman"/>
+          <w:lang w:val="en-US"/>
+        </w:rPr>
+      </w:pPr>
+      <w:r>
+        <w:rPr>
+          <w:rFonts w:ascii="Times New Roman" w:hAnsi="Times New Roman" w:cs="Times New Roman"/>
+          <w:lang w:val="en-US"/>
+        </w:rPr>
+        <w:t>8. YeOrada closes the pop-up and displays the new photo in the previous photo album pop-up with other uploaded photos of the client.</w:t>
+      </w:r>
+    </w:p>
+    <w:p>
+      <w:pPr>
+        <w:ind w:left="4240"/>
+        <w:rPr>
+          <w:rFonts w:ascii="Times New Roman" w:hAnsi="Times New Roman" w:cs="Times New Roman"/>
+          <w:lang w:val="en-US"/>
+        </w:rPr>
+      </w:pPr>
+    </w:p>
+    <w:p>
+      <w:pPr>
+        <w:rPr>
+          <w:rFonts w:ascii="Times New Roman" w:hAnsi="Times New Roman" w:cs="Times New Roman"/>
+          <w:lang w:val="en-US"/>
+        </w:rPr>
+      </w:pPr>
+      <w:r>
+        <w:rPr>
+          <w:rFonts w:ascii="Times New Roman" w:hAnsi="Times New Roman" w:cs="Times New Roman"/>
+          <w:lang w:val="en-US"/>
+        </w:rPr>
+        <w:tab/>
+      </w:r>
+      <w:r>
+        <w:rPr>
+          <w:rFonts w:ascii="Times New Roman" w:hAnsi="Times New Roman" w:cs="Times New Roman"/>
+          <w:lang w:val="en-US"/>
+        </w:rPr>
+        <w:tab/>
+      </w:r>
+      <w:r>
+        <w:rPr>
+          <w:rFonts w:ascii="Times New Roman" w:hAnsi="Times New Roman" w:cs="Times New Roman"/>
+          <w:lang w:val="en-US"/>
+        </w:rPr>
+        <w:tab/>
+      </w:r>
+      <w:r>
+        <w:rPr>
+          <w:rFonts w:ascii="Times New Roman" w:hAnsi="Times New Roman" w:cs="Times New Roman"/>
+          <w:lang w:val="en-US"/>
+        </w:rPr>
+        <w:tab/>
+        <w:t>9. Admin clicks the Save button on the photo album pop-up.</w:t>
+      </w:r>
+    </w:p>
+    <w:p>
+      <w:pPr>
+        <w:rPr>
+          <w:rFonts w:ascii="Times New Roman" w:hAnsi="Times New Roman" w:cs="Times New Roman"/>
+          <w:lang w:val="en-US"/>
+        </w:rPr>
+      </w:pPr>
+      <w:r>
+        <w:rPr>
+          <w:rFonts w:ascii="Times New Roman" w:hAnsi="Times New Roman" w:cs="Times New Roman"/>
+          <w:lang w:val="en-US"/>
+        </w:rPr>
+        <w:tab/>
+      </w:r>
+      <w:r>
+        <w:rPr>
+          <w:rFonts w:ascii="Times New Roman" w:hAnsi="Times New Roman" w:cs="Times New Roman"/>
+          <w:lang w:val="en-US"/>
+        </w:rPr>
+        <w:tab/>
+      </w:r>
+      <w:r>
+        <w:rPr>
+          <w:rFonts w:ascii="Times New Roman" w:hAnsi="Times New Roman" w:cs="Times New Roman"/>
+          <w:lang w:val="en-US"/>
+        </w:rPr>
+        <w:tab/>
+      </w:r>
+      <w:r>
+        <w:rPr>
+          <w:rFonts w:ascii="Times New Roman" w:hAnsi="Times New Roman" w:cs="Times New Roman"/>
+          <w:lang w:val="en-US"/>
+        </w:rPr>
+        <w:tab/>
+      </w:r>
+      <w:r>
+        <w:rPr>
+          <w:rFonts w:ascii="Times New Roman" w:hAnsi="Times New Roman" w:cs="Times New Roman"/>
+          <w:lang w:val="en-US"/>
+        </w:rPr>
+        <w:tab/>
+      </w:r>
+      <w:r>
+        <w:rPr>
+          <w:rFonts w:ascii="Times New Roman" w:hAnsi="Times New Roman" w:cs="Times New Roman"/>
+          <w:lang w:val="en-US"/>
+        </w:rPr>
+        <w:tab/>
+      </w:r>
+    </w:p>
+    <w:p>
+      <w:pPr>
+        <w:rPr>
+          <w:rFonts w:ascii="Times New Roman" w:hAnsi="Times New Roman" w:cs="Times New Roman"/>
+          <w:lang w:val="en-US"/>
+        </w:rPr>
+      </w:pPr>
+      <w:r>
+        <w:rPr>
+          <w:rFonts w:ascii="Times New Roman" w:hAnsi="Times New Roman" w:cs="Times New Roman"/>
+          <w:lang w:val="en-US"/>
+        </w:rPr>
+        <w:tab/>
+      </w:r>
+      <w:r>
+        <w:rPr>
+          <w:rFonts w:ascii="Times New Roman" w:hAnsi="Times New Roman" w:cs="Times New Roman"/>
+          <w:lang w:val="en-US"/>
+        </w:rPr>
+        <w:tab/>
+      </w:r>
+      <w:r>
+        <w:rPr>
+          <w:rFonts w:ascii="Times New Roman" w:hAnsi="Times New Roman" w:cs="Times New Roman"/>
+          <w:lang w:val="en-US"/>
+        </w:rPr>
+        <w:tab/>
+      </w:r>
+      <w:r>
+        <w:rPr>
+          <w:rFonts w:ascii="Times New Roman" w:hAnsi="Times New Roman" w:cs="Times New Roman"/>
+          <w:lang w:val="en-US"/>
+        </w:rPr>
+        <w:tab/>
+      </w:r>
+      <w:r>
+        <w:rPr>
+          <w:rFonts w:ascii="Times New Roman" w:hAnsi="Times New Roman" w:cs="Times New Roman"/>
+          <w:lang w:val="en-US"/>
+        </w:rPr>
+        <w:tab/>
+      </w:r>
+      <w:r>
+        <w:rPr>
+          <w:rFonts w:ascii="Times New Roman" w:hAnsi="Times New Roman" w:cs="Times New Roman"/>
+          <w:lang w:val="en-US"/>
+        </w:rPr>
+        <w:tab/>
+        <w:t xml:space="preserve">10. YeOrada closes the photo album pop-up and </w:t>
+      </w:r>
+      <w:r>
+        <w:rPr>
+          <w:rFonts w:ascii="Times New Roman" w:hAnsi="Times New Roman" w:cs="Times New Roman"/>
+          <w:lang w:val="en-US"/>
+        </w:rPr>
+        <w:tab/>
+      </w:r>
+      <w:r>
+        <w:rPr>
+          <w:rFonts w:ascii="Times New Roman" w:hAnsi="Times New Roman" w:cs="Times New Roman"/>
+          <w:lang w:val="en-US"/>
+        </w:rPr>
+        <w:tab/>
+      </w:r>
+      <w:r>
+        <w:rPr>
+          <w:rFonts w:ascii="Times New Roman" w:hAnsi="Times New Roman" w:cs="Times New Roman"/>
+          <w:lang w:val="en-US"/>
+        </w:rPr>
+        <w:tab/>
+      </w:r>
+      <w:r>
+        <w:rPr>
+          <w:rFonts w:ascii="Times New Roman" w:hAnsi="Times New Roman" w:cs="Times New Roman"/>
+          <w:lang w:val="en-US"/>
+        </w:rPr>
+        <w:tab/>
+      </w:r>
+      <w:r>
+        <w:rPr>
+          <w:rFonts w:ascii="Times New Roman" w:hAnsi="Times New Roman" w:cs="Times New Roman"/>
+          <w:lang w:val="en-US"/>
+        </w:rPr>
+        <w:tab/>
+      </w:r>
+      <w:r>
+        <w:rPr>
+          <w:rFonts w:ascii="Times New Roman" w:hAnsi="Times New Roman" w:cs="Times New Roman"/>
+          <w:lang w:val="en-US"/>
+        </w:rPr>
+        <w:tab/>
+        <w:t xml:space="preserve">displays the new photo in the client’s profile. </w:t>
       </w:r>
     </w:p>
     <w:p>
@@ -5893,7 +6091,7 @@
           <w:rFonts w:ascii="Times New Roman" w:hAnsi="Times New Roman" w:cs="Times New Roman"/>
           <w:lang w:val="en-US"/>
         </w:rPr>
-        <w:t>Client photo is added to the system.</w:t>
+        <w:t>Client is received the new client photo on his/her profile’s photo album.</w:t>
       </w:r>
     </w:p>
     <w:p>
@@ -5954,9 +6152,15 @@
       </w:r>
       <w:r>
         <w:rPr>
-          <w:rFonts w:cs="Times New Roman"/>
-        </w:rPr>
-        <w:t>UpdateClientMenuPhotos</w:t>
+          <w:rFonts w:ascii="Calibri" w:hAnsi="Calibri" w:cs="Calibri"/>
+        </w:rPr>
+        <w:t>UpdateClient</w:t>
+      </w:r>
+      <w:r>
+        <w:rPr>
+          <w:rFonts w:ascii="Calibri" w:hAnsi="Calibri" w:cs="Calibri"/>
+        </w:rPr>
+        <w:t>MenuPhotos</w:t>
       </w:r>
     </w:p>
     <w:p>
@@ -6241,7 +6445,7 @@
           <w:rFonts w:ascii="Times New Roman" w:hAnsi="Times New Roman" w:cs="Times New Roman"/>
           <w:lang w:val="en-US"/>
         </w:rPr>
-        <w:t>2.YeOrada redirects the Admin to the Client’s profile page.</w:t>
+        <w:t>2.YeOrada displays the corresponding Client’s profile page to the Admin.</w:t>
       </w:r>
     </w:p>
     <w:p>
@@ -6293,7 +6497,394 @@
           <w:rFonts w:ascii="Times New Roman" w:hAnsi="Times New Roman" w:cs="Times New Roman"/>
           <w:lang w:val="en-US"/>
         </w:rPr>
-        <w:t xml:space="preserve">3. Admin clicks to “Update” button in </w:t>
+        <w:t xml:space="preserve">3. Admin clicks to “Update” button on the </w:t>
+      </w:r>
+      <w:r>
+        <w:rPr>
+          <w:rFonts w:ascii="Times New Roman" w:hAnsi="Times New Roman" w:cs="Times New Roman"/>
+          <w:lang w:val="en-US"/>
+        </w:rPr>
+        <w:t xml:space="preserve">menu </w:t>
+      </w:r>
+      <w:r>
+        <w:rPr>
+          <w:rFonts w:ascii="Times New Roman" w:hAnsi="Times New Roman" w:cs="Times New Roman"/>
+          <w:lang w:val="en-US"/>
+        </w:rPr>
+        <w:t>album of the client’s profile.</w:t>
+      </w:r>
+    </w:p>
+    <w:p>
+      <w:pPr>
+        <w:ind w:left="708" w:hanging="708"/>
+        <w:rPr>
+          <w:rFonts w:ascii="Times New Roman" w:hAnsi="Times New Roman" w:cs="Times New Roman"/>
+          <w:lang w:val="en-US"/>
+        </w:rPr>
+      </w:pPr>
+      <w:r>
+        <w:rPr>
+          <w:rFonts w:ascii="Times New Roman" w:hAnsi="Times New Roman" w:cs="Times New Roman"/>
+          <w:lang w:val="en-US"/>
+        </w:rPr>
+        <w:tab/>
+      </w:r>
+      <w:r>
+        <w:rPr>
+          <w:rFonts w:ascii="Times New Roman" w:hAnsi="Times New Roman" w:cs="Times New Roman"/>
+          <w:lang w:val="en-US"/>
+        </w:rPr>
+        <w:tab/>
+      </w:r>
+      <w:r>
+        <w:rPr>
+          <w:rFonts w:ascii="Times New Roman" w:hAnsi="Times New Roman" w:cs="Times New Roman"/>
+          <w:lang w:val="en-US"/>
+        </w:rPr>
+        <w:tab/>
+      </w:r>
+      <w:r>
+        <w:rPr>
+          <w:rFonts w:ascii="Times New Roman" w:hAnsi="Times New Roman" w:cs="Times New Roman"/>
+          <w:lang w:val="en-US"/>
+        </w:rPr>
+        <w:tab/>
+      </w:r>
+    </w:p>
+    <w:p>
+      <w:pPr>
+        <w:ind w:left="4245"/>
+        <w:rPr>
+          <w:rFonts w:ascii="Times New Roman" w:hAnsi="Times New Roman" w:cs="Times New Roman"/>
+          <w:lang w:val="en-US"/>
+        </w:rPr>
+      </w:pPr>
+      <w:r>
+        <w:rPr>
+          <w:rFonts w:ascii="Times New Roman" w:hAnsi="Times New Roman" w:cs="Times New Roman"/>
+          <w:lang w:val="en-US"/>
+        </w:rPr>
+        <w:t>4</w:t>
+      </w:r>
+      <w:r>
+        <w:rPr>
+          <w:rFonts w:ascii="Times New Roman" w:hAnsi="Times New Roman" w:cs="Times New Roman"/>
+          <w:lang w:val="en-US"/>
+        </w:rPr>
+        <w:t xml:space="preserve">. YeOrada </w:t>
+      </w:r>
+      <w:r>
+        <w:rPr>
+          <w:rFonts w:ascii="Times New Roman" w:hAnsi="Times New Roman" w:cs="Times New Roman"/>
+          <w:lang w:val="en-US"/>
+        </w:rPr>
+        <w:t xml:space="preserve">displays a pop-up which shows previous </w:t>
+      </w:r>
+      <w:r>
+        <w:rPr>
+          <w:rFonts w:ascii="Times New Roman" w:hAnsi="Times New Roman" w:cs="Times New Roman"/>
+          <w:lang w:val="en-US"/>
+        </w:rPr>
+        <w:t>menu photos</w:t>
+      </w:r>
+      <w:r>
+        <w:rPr>
+          <w:rFonts w:ascii="Times New Roman" w:hAnsi="Times New Roman" w:cs="Times New Roman"/>
+          <w:lang w:val="en-US"/>
+        </w:rPr>
+        <w:t xml:space="preserve"> of the client.</w:t>
+      </w:r>
+    </w:p>
+    <w:p>
+      <w:pPr>
+        <w:rPr>
+          <w:rFonts w:ascii="Times New Roman" w:hAnsi="Times New Roman" w:cs="Times New Roman"/>
+          <w:lang w:val="en-US"/>
+        </w:rPr>
+      </w:pPr>
+    </w:p>
+    <w:p>
+      <w:pPr>
+        <w:ind w:left="2832" w:firstLine="3"/>
+        <w:rPr>
+          <w:rFonts w:ascii="Times New Roman" w:hAnsi="Times New Roman" w:cs="Times New Roman"/>
+          <w:lang w:val="en-US"/>
+        </w:rPr>
+      </w:pPr>
+      <w:r>
+        <w:rPr>
+          <w:rFonts w:ascii="Times New Roman" w:hAnsi="Times New Roman" w:cs="Times New Roman"/>
+          <w:lang w:val="en-US"/>
+        </w:rPr>
+        <w:t>5. Admin clicks the the “Add New Button” on the pop-up.</w:t>
+      </w:r>
+    </w:p>
+    <w:p>
+      <w:pPr>
+        <w:rPr>
+          <w:rFonts w:ascii="Times New Roman" w:hAnsi="Times New Roman" w:cs="Times New Roman"/>
+          <w:lang w:val="en-US"/>
+        </w:rPr>
+      </w:pPr>
+      <w:r>
+        <w:rPr>
+          <w:rFonts w:ascii="Times New Roman" w:hAnsi="Times New Roman" w:cs="Times New Roman"/>
+          <w:lang w:val="en-US"/>
+        </w:rPr>
+        <w:tab/>
+      </w:r>
+      <w:r>
+        <w:rPr>
+          <w:rFonts w:ascii="Times New Roman" w:hAnsi="Times New Roman" w:cs="Times New Roman"/>
+          <w:lang w:val="en-US"/>
+        </w:rPr>
+        <w:tab/>
+      </w:r>
+    </w:p>
+    <w:p>
+      <w:pPr>
+        <w:ind w:left="4245"/>
+        <w:rPr>
+          <w:rFonts w:ascii="Times New Roman" w:hAnsi="Times New Roman" w:cs="Times New Roman"/>
+          <w:lang w:val="en-US"/>
+        </w:rPr>
+      </w:pPr>
+      <w:r>
+        <w:rPr>
+          <w:rFonts w:ascii="Times New Roman" w:hAnsi="Times New Roman" w:cs="Times New Roman"/>
+          <w:lang w:val="en-US"/>
+        </w:rPr>
+        <w:t>6. YeOrada displays another pop-up which shows the Admin the files in his/her computer.</w:t>
+      </w:r>
+    </w:p>
+    <w:p>
+      <w:pPr>
+        <w:ind w:left="4245"/>
+        <w:rPr>
+          <w:rFonts w:ascii="Times New Roman" w:hAnsi="Times New Roman" w:cs="Times New Roman"/>
+          <w:lang w:val="en-US"/>
+        </w:rPr>
+      </w:pPr>
+    </w:p>
+    <w:p>
+      <w:pPr>
+        <w:ind w:left="2832" w:firstLine="8"/>
+        <w:rPr>
+          <w:rFonts w:ascii="Times New Roman" w:hAnsi="Times New Roman" w:cs="Times New Roman"/>
+          <w:lang w:val="en-US"/>
+        </w:rPr>
+      </w:pPr>
+      <w:r>
+        <w:rPr>
+          <w:rFonts w:ascii="Times New Roman" w:hAnsi="Times New Roman" w:cs="Times New Roman"/>
+          <w:lang w:val="en-US"/>
+        </w:rPr>
+        <w:t>7. Admin selects a photo and clicks the “Ok” button on the pop-up.</w:t>
+      </w:r>
+    </w:p>
+    <w:p>
+      <w:pPr>
+        <w:ind w:left="4240"/>
+        <w:rPr>
+          <w:rFonts w:ascii="Times New Roman" w:hAnsi="Times New Roman" w:cs="Times New Roman"/>
+          <w:lang w:val="en-US"/>
+        </w:rPr>
+      </w:pPr>
+      <w:r>
+        <w:rPr>
+          <w:rFonts w:ascii="Times New Roman" w:hAnsi="Times New Roman" w:cs="Times New Roman"/>
+          <w:lang w:val="en-US"/>
+        </w:rPr>
+        <w:t xml:space="preserve">8. YeOrada closes the pop-up and displays the new photo in the previous </w:t>
+      </w:r>
+      <w:r>
+        <w:rPr>
+          <w:rFonts w:ascii="Times New Roman" w:hAnsi="Times New Roman" w:cs="Times New Roman"/>
+          <w:lang w:val="en-US"/>
+        </w:rPr>
+        <w:t>menu album</w:t>
+      </w:r>
+      <w:r>
+        <w:rPr>
+          <w:rFonts w:ascii="Times New Roman" w:hAnsi="Times New Roman" w:cs="Times New Roman"/>
+          <w:lang w:val="en-US"/>
+        </w:rPr>
+        <w:t xml:space="preserve"> pop-up with other uploaded </w:t>
+      </w:r>
+      <w:r>
+        <w:rPr>
+          <w:rFonts w:ascii="Times New Roman" w:hAnsi="Times New Roman" w:cs="Times New Roman"/>
+          <w:lang w:val="en-US"/>
+        </w:rPr>
+        <w:t xml:space="preserve">menu </w:t>
+      </w:r>
+      <w:r>
+        <w:rPr>
+          <w:rFonts w:ascii="Times New Roman" w:hAnsi="Times New Roman" w:cs="Times New Roman"/>
+          <w:lang w:val="en-US"/>
+        </w:rPr>
+        <w:t>photos of the client.</w:t>
+      </w:r>
+    </w:p>
+    <w:p>
+      <w:pPr>
+        <w:ind w:left="4240"/>
+        <w:rPr>
+          <w:rFonts w:ascii="Times New Roman" w:hAnsi="Times New Roman" w:cs="Times New Roman"/>
+          <w:lang w:val="en-US"/>
+        </w:rPr>
+      </w:pPr>
+    </w:p>
+    <w:p>
+      <w:pPr>
+        <w:rPr>
+          <w:rFonts w:ascii="Times New Roman" w:hAnsi="Times New Roman" w:cs="Times New Roman"/>
+          <w:lang w:val="en-US"/>
+        </w:rPr>
+      </w:pPr>
+      <w:r>
+        <w:rPr>
+          <w:rFonts w:ascii="Times New Roman" w:hAnsi="Times New Roman" w:cs="Times New Roman"/>
+          <w:lang w:val="en-US"/>
+        </w:rPr>
+        <w:tab/>
+      </w:r>
+      <w:r>
+        <w:rPr>
+          <w:rFonts w:ascii="Times New Roman" w:hAnsi="Times New Roman" w:cs="Times New Roman"/>
+          <w:lang w:val="en-US"/>
+        </w:rPr>
+        <w:tab/>
+      </w:r>
+      <w:r>
+        <w:rPr>
+          <w:rFonts w:ascii="Times New Roman" w:hAnsi="Times New Roman" w:cs="Times New Roman"/>
+          <w:lang w:val="en-US"/>
+        </w:rPr>
+        <w:tab/>
+      </w:r>
+      <w:r>
+        <w:rPr>
+          <w:rFonts w:ascii="Times New Roman" w:hAnsi="Times New Roman" w:cs="Times New Roman"/>
+          <w:lang w:val="en-US"/>
+        </w:rPr>
+        <w:tab/>
+        <w:t>9. Admin clicks the Save button on the</w:t>
+      </w:r>
+      <w:r>
+        <w:rPr>
+          <w:rFonts w:ascii="Times New Roman" w:hAnsi="Times New Roman" w:cs="Times New Roman"/>
+          <w:lang w:val="en-US"/>
+        </w:rPr>
+        <w:t xml:space="preserve"> menu</w:t>
+      </w:r>
+      <w:r>
+        <w:rPr>
+          <w:rFonts w:ascii="Times New Roman" w:hAnsi="Times New Roman" w:cs="Times New Roman"/>
+          <w:lang w:val="en-US"/>
+        </w:rPr>
+        <w:t xml:space="preserve"> album pop-up.</w:t>
+      </w:r>
+    </w:p>
+    <w:p>
+      <w:pPr>
+        <w:rPr>
+          <w:rFonts w:ascii="Times New Roman" w:hAnsi="Times New Roman" w:cs="Times New Roman"/>
+          <w:lang w:val="en-US"/>
+        </w:rPr>
+      </w:pPr>
+      <w:r>
+        <w:rPr>
+          <w:rFonts w:ascii="Times New Roman" w:hAnsi="Times New Roman" w:cs="Times New Roman"/>
+          <w:lang w:val="en-US"/>
+        </w:rPr>
+        <w:tab/>
+      </w:r>
+      <w:r>
+        <w:rPr>
+          <w:rFonts w:ascii="Times New Roman" w:hAnsi="Times New Roman" w:cs="Times New Roman"/>
+          <w:lang w:val="en-US"/>
+        </w:rPr>
+        <w:tab/>
+      </w:r>
+      <w:r>
+        <w:rPr>
+          <w:rFonts w:ascii="Times New Roman" w:hAnsi="Times New Roman" w:cs="Times New Roman"/>
+          <w:lang w:val="en-US"/>
+        </w:rPr>
+        <w:tab/>
+      </w:r>
+      <w:r>
+        <w:rPr>
+          <w:rFonts w:ascii="Times New Roman" w:hAnsi="Times New Roman" w:cs="Times New Roman"/>
+          <w:lang w:val="en-US"/>
+        </w:rPr>
+        <w:tab/>
+      </w:r>
+      <w:r>
+        <w:rPr>
+          <w:rFonts w:ascii="Times New Roman" w:hAnsi="Times New Roman" w:cs="Times New Roman"/>
+          <w:lang w:val="en-US"/>
+        </w:rPr>
+        <w:tab/>
+      </w:r>
+      <w:r>
+        <w:rPr>
+          <w:rFonts w:ascii="Times New Roman" w:hAnsi="Times New Roman" w:cs="Times New Roman"/>
+          <w:lang w:val="en-US"/>
+        </w:rPr>
+        <w:tab/>
+      </w:r>
+    </w:p>
+    <w:p>
+      <w:pPr>
+        <w:rPr>
+          <w:rFonts w:ascii="Times New Roman" w:hAnsi="Times New Roman" w:cs="Times New Roman"/>
+          <w:lang w:val="en-US"/>
+        </w:rPr>
+      </w:pPr>
+      <w:r>
+        <w:rPr>
+          <w:rFonts w:ascii="Times New Roman" w:hAnsi="Times New Roman" w:cs="Times New Roman"/>
+          <w:lang w:val="en-US"/>
+        </w:rPr>
+        <w:tab/>
+      </w:r>
+      <w:r>
+        <w:rPr>
+          <w:rFonts w:ascii="Times New Roman" w:hAnsi="Times New Roman" w:cs="Times New Roman"/>
+          <w:lang w:val="en-US"/>
+        </w:rPr>
+        <w:tab/>
+      </w:r>
+      <w:r>
+        <w:rPr>
+          <w:rFonts w:ascii="Times New Roman" w:hAnsi="Times New Roman" w:cs="Times New Roman"/>
+          <w:lang w:val="en-US"/>
+        </w:rPr>
+        <w:tab/>
+      </w:r>
+      <w:r>
+        <w:rPr>
+          <w:rFonts w:ascii="Times New Roman" w:hAnsi="Times New Roman" w:cs="Times New Roman"/>
+          <w:lang w:val="en-US"/>
+        </w:rPr>
+        <w:tab/>
+      </w:r>
+      <w:r>
+        <w:rPr>
+          <w:rFonts w:ascii="Times New Roman" w:hAnsi="Times New Roman" w:cs="Times New Roman"/>
+          <w:lang w:val="en-US"/>
+        </w:rPr>
+        <w:tab/>
+      </w:r>
+      <w:r>
+        <w:rPr>
+          <w:rFonts w:ascii="Times New Roman" w:hAnsi="Times New Roman" w:cs="Times New Roman"/>
+          <w:lang w:val="en-US"/>
+        </w:rPr>
+        <w:tab/>
+        <w:t xml:space="preserve">10. YeOrada closes the </w:t>
       </w:r>
       <w:r>
         <w:rPr>
@@ -6307,178 +6898,50 @@
           <w:rFonts w:ascii="Times New Roman" w:hAnsi="Times New Roman" w:cs="Times New Roman"/>
           <w:lang w:val="en-US"/>
         </w:rPr>
-        <w:t xml:space="preserve"> photo field.</w:t>
-      </w:r>
-    </w:p>
-    <w:p>
-      <w:pPr>
-        <w:ind w:left="708" w:hanging="708"/>
-        <w:rPr>
-          <w:rFonts w:ascii="Times New Roman" w:hAnsi="Times New Roman" w:cs="Times New Roman"/>
-          <w:lang w:val="en-US"/>
-        </w:rPr>
-      </w:pPr>
-      <w:r>
-        <w:rPr>
-          <w:rFonts w:ascii="Times New Roman" w:hAnsi="Times New Roman" w:cs="Times New Roman"/>
-          <w:lang w:val="en-US"/>
-        </w:rPr>
-        <w:tab/>
-      </w:r>
-      <w:r>
-        <w:rPr>
-          <w:rFonts w:ascii="Times New Roman" w:hAnsi="Times New Roman" w:cs="Times New Roman"/>
-          <w:lang w:val="en-US"/>
-        </w:rPr>
-        <w:tab/>
-      </w:r>
-      <w:r>
-        <w:rPr>
-          <w:rFonts w:ascii="Times New Roman" w:hAnsi="Times New Roman" w:cs="Times New Roman"/>
-          <w:lang w:val="en-US"/>
-        </w:rPr>
-        <w:tab/>
-      </w:r>
-      <w:r>
-        <w:rPr>
-          <w:rFonts w:ascii="Times New Roman" w:hAnsi="Times New Roman" w:cs="Times New Roman"/>
-          <w:lang w:val="en-US"/>
-        </w:rPr>
-        <w:tab/>
-      </w:r>
-    </w:p>
-    <w:p>
-      <w:pPr>
-        <w:ind w:left="4245"/>
-        <w:rPr>
-          <w:rFonts w:ascii="Times New Roman" w:hAnsi="Times New Roman" w:cs="Times New Roman"/>
-          <w:lang w:val="en-US"/>
-        </w:rPr>
-      </w:pPr>
-      <w:r>
-        <w:rPr>
-          <w:rFonts w:ascii="Times New Roman" w:hAnsi="Times New Roman" w:cs="Times New Roman"/>
-          <w:lang w:val="en-US"/>
-        </w:rPr>
-        <w:t>4</w:t>
-      </w:r>
-      <w:r>
-        <w:rPr>
-          <w:rFonts w:ascii="Times New Roman" w:hAnsi="Times New Roman" w:cs="Times New Roman"/>
-          <w:lang w:val="en-US"/>
-        </w:rPr>
-        <w:t xml:space="preserve">. YeOrada </w:t>
-      </w:r>
-      <w:r>
-        <w:rPr>
-          <w:rFonts w:ascii="Times New Roman" w:hAnsi="Times New Roman" w:cs="Times New Roman"/>
-          <w:lang w:val="en-US"/>
-        </w:rPr>
-        <w:t xml:space="preserve">displays a pop-up which provides selecting new photo. </w:t>
-      </w:r>
-    </w:p>
-    <w:p>
-      <w:pPr>
-        <w:rPr>
-          <w:rFonts w:ascii="Times New Roman" w:hAnsi="Times New Roman" w:cs="Times New Roman"/>
-          <w:lang w:val="en-US"/>
-        </w:rPr>
-      </w:pPr>
-    </w:p>
-    <w:p>
-      <w:pPr>
-        <w:ind w:left="2832" w:firstLine="3"/>
-        <w:rPr>
-          <w:rFonts w:ascii="Times New Roman" w:hAnsi="Times New Roman" w:cs="Times New Roman"/>
-          <w:lang w:val="en-US"/>
-        </w:rPr>
-      </w:pPr>
-      <w:r>
-        <w:rPr>
-          <w:rFonts w:ascii="Times New Roman" w:hAnsi="Times New Roman" w:cs="Times New Roman"/>
-          <w:lang w:val="en-US"/>
-        </w:rPr>
-        <w:t>5. Admin selects new photo about restaurant</w:t>
-      </w:r>
-      <w:r>
-        <w:rPr>
-          <w:rFonts w:ascii="Times New Roman" w:hAnsi="Times New Roman" w:cs="Times New Roman"/>
-          <w:lang w:val="en-US"/>
-        </w:rPr>
-        <w:t xml:space="preserve"> menu</w:t>
-      </w:r>
-      <w:r>
-        <w:rPr>
-          <w:rFonts w:ascii="Times New Roman" w:hAnsi="Times New Roman" w:cs="Times New Roman"/>
-          <w:lang w:val="en-US"/>
-        </w:rPr>
-        <w:t xml:space="preserve"> and clicks to “Save” button.</w:t>
-      </w:r>
-    </w:p>
-    <w:p>
-      <w:pPr>
-        <w:rPr>
-          <w:rFonts w:ascii="Times New Roman" w:hAnsi="Times New Roman" w:cs="Times New Roman"/>
-          <w:lang w:val="en-US"/>
-        </w:rPr>
-      </w:pPr>
-      <w:r>
-        <w:rPr>
-          <w:rFonts w:ascii="Times New Roman" w:hAnsi="Times New Roman" w:cs="Times New Roman"/>
-          <w:lang w:val="en-US"/>
-        </w:rPr>
-        <w:tab/>
-      </w:r>
-      <w:r>
-        <w:rPr>
-          <w:rFonts w:ascii="Times New Roman" w:hAnsi="Times New Roman" w:cs="Times New Roman"/>
-          <w:lang w:val="en-US"/>
-        </w:rPr>
-        <w:tab/>
-      </w:r>
-    </w:p>
-    <w:p>
-      <w:pPr>
-        <w:ind w:left="4245"/>
-        <w:rPr>
-          <w:rFonts w:ascii="Times New Roman" w:hAnsi="Times New Roman" w:cs="Times New Roman"/>
-          <w:lang w:val="en-US"/>
-        </w:rPr>
-      </w:pPr>
-      <w:r>
-        <w:rPr>
-          <w:rFonts w:ascii="Times New Roman" w:hAnsi="Times New Roman" w:cs="Times New Roman"/>
-          <w:lang w:val="en-US"/>
-        </w:rPr>
-        <w:t>6. YeOrada displays a message that “</w:t>
-      </w:r>
-      <w:r>
-        <w:rPr>
-          <w:rFonts w:ascii="Times New Roman" w:hAnsi="Times New Roman" w:cs="Times New Roman"/>
-          <w:lang w:val="en-US"/>
-        </w:rPr>
-        <w:t>Saved Successfully.</w:t>
-      </w:r>
-      <w:r>
-        <w:rPr>
-          <w:rFonts w:ascii="Times New Roman" w:hAnsi="Times New Roman" w:cs="Times New Roman"/>
-          <w:lang w:val="en-US"/>
-        </w:rPr>
-        <w:t xml:space="preserve">” and updates </w:t>
-      </w:r>
-      <w:r>
-        <w:rPr>
-          <w:rFonts w:ascii="Times New Roman" w:hAnsi="Times New Roman" w:cs="Times New Roman"/>
-          <w:lang w:val="en-US"/>
-        </w:rPr>
-        <w:t xml:space="preserve">menu </w:t>
-      </w:r>
-      <w:r>
-        <w:rPr>
-          <w:rFonts w:ascii="Times New Roman" w:hAnsi="Times New Roman" w:cs="Times New Roman"/>
-          <w:lang w:val="en-US"/>
-        </w:rPr>
-        <w:t>photo of the restaurant in the system.</w:t>
+        <w:t xml:space="preserve"> album pop-up and </w:t>
+      </w:r>
+      <w:r>
+        <w:rPr>
+          <w:rFonts w:ascii="Times New Roman" w:hAnsi="Times New Roman" w:cs="Times New Roman"/>
+          <w:lang w:val="en-US"/>
+        </w:rPr>
+        <w:tab/>
+      </w:r>
+      <w:r>
+        <w:rPr>
+          <w:rFonts w:ascii="Times New Roman" w:hAnsi="Times New Roman" w:cs="Times New Roman"/>
+          <w:lang w:val="en-US"/>
+        </w:rPr>
+        <w:tab/>
+      </w:r>
+      <w:r>
+        <w:rPr>
+          <w:rFonts w:ascii="Times New Roman" w:hAnsi="Times New Roman" w:cs="Times New Roman"/>
+          <w:lang w:val="en-US"/>
+        </w:rPr>
+        <w:tab/>
+      </w:r>
+      <w:r>
+        <w:rPr>
+          <w:rFonts w:ascii="Times New Roman" w:hAnsi="Times New Roman" w:cs="Times New Roman"/>
+          <w:lang w:val="en-US"/>
+        </w:rPr>
+        <w:tab/>
+      </w:r>
+      <w:r>
+        <w:rPr>
+          <w:rFonts w:ascii="Times New Roman" w:hAnsi="Times New Roman" w:cs="Times New Roman"/>
+          <w:lang w:val="en-US"/>
+        </w:rPr>
+        <w:tab/>
+      </w:r>
+      <w:r>
+        <w:rPr>
+          <w:rFonts w:ascii="Times New Roman" w:hAnsi="Times New Roman" w:cs="Times New Roman"/>
+          <w:lang w:val="en-US"/>
+        </w:rPr>
+        <w:tab/>
+        <w:t xml:space="preserve">displays the new photo in the client’s profile. </w:t>
       </w:r>
     </w:p>
     <w:p>
@@ -6653,31 +7116,44 @@
           <w:rFonts w:ascii="Times New Roman" w:hAnsi="Times New Roman" w:cs="Times New Roman"/>
           <w:lang w:val="en-US"/>
         </w:rPr>
-        <w:t>Menu</w:t>
-      </w:r>
-      <w:r>
-        <w:rPr>
-          <w:rFonts w:ascii="Times New Roman" w:hAnsi="Times New Roman" w:cs="Times New Roman"/>
-          <w:lang w:val="en-US"/>
-        </w:rPr>
-        <w:t xml:space="preserve"> photo </w:t>
-      </w:r>
-      <w:r>
-        <w:rPr>
-          <w:rFonts w:ascii="Times New Roman" w:hAnsi="Times New Roman" w:cs="Times New Roman"/>
-          <w:lang w:val="en-US"/>
-        </w:rPr>
-        <w:t xml:space="preserve">of the Client </w:t>
-      </w:r>
-      <w:bookmarkStart w:id="0" w:name="_GoBack"/>
-      <w:bookmarkEnd w:id="0"/>
-      <w:r>
-        <w:rPr>
-          <w:rFonts w:ascii="Times New Roman" w:hAnsi="Times New Roman" w:cs="Times New Roman"/>
-          <w:lang w:val="en-US"/>
-        </w:rPr>
-        <w:t>is added to the system.</w:t>
-      </w:r>
+        <w:t xml:space="preserve">Client is received the new </w:t>
+      </w:r>
+      <w:r>
+        <w:rPr>
+          <w:rFonts w:ascii="Times New Roman" w:hAnsi="Times New Roman" w:cs="Times New Roman"/>
+          <w:lang w:val="en-US"/>
+        </w:rPr>
+        <w:t>menu</w:t>
+      </w:r>
+      <w:r>
+        <w:rPr>
+          <w:rFonts w:ascii="Times New Roman" w:hAnsi="Times New Roman" w:cs="Times New Roman"/>
+          <w:lang w:val="en-US"/>
+        </w:rPr>
+        <w:t xml:space="preserve"> photo on his/her profile’s </w:t>
+      </w:r>
+      <w:r>
+        <w:rPr>
+          <w:rFonts w:ascii="Times New Roman" w:hAnsi="Times New Roman" w:cs="Times New Roman"/>
+          <w:lang w:val="en-US"/>
+        </w:rPr>
+        <w:t>menu</w:t>
+      </w:r>
+      <w:r>
+        <w:rPr>
+          <w:rFonts w:ascii="Times New Roman" w:hAnsi="Times New Roman" w:cs="Times New Roman"/>
+          <w:lang w:val="en-US"/>
+        </w:rPr>
+        <w:t xml:space="preserve"> album.</w:t>
+      </w:r>
+    </w:p>
+    <w:p>
+      <w:pPr>
+        <w:rPr>
+          <w:rFonts w:ascii="Times New Roman" w:hAnsi="Times New Roman" w:cs="Times New Roman"/>
+          <w:lang w:val="en-US"/>
+        </w:rPr>
+      </w:pPr>
     </w:p>
     <w:sectPr>
       <w:pgSz w:w="11900" w:h="16840"/>
@@ -6740,7 +7216,7 @@
     </w:rPrDefault>
     <w:pPrDefault/>
   </w:docDefaults>
-  <w:latentStyles w:defLockedState="0" w:defUIPriority="99" w:defSemiHidden="0" w:defUnhideWhenUsed="0" w:defQFormat="0" w:count="377">
+  <w:latentStyles w:defLockedState="0" w:defUIPriority="99" w:defSemiHidden="0" w:defUnhideWhenUsed="0" w:defQFormat="0" w:count="376">
     <w:lsdException w:name="Normal" w:uiPriority="0" w:qFormat="1"/>
     <w:lsdException w:name="heading 1" w:uiPriority="9" w:qFormat="1"/>
     <w:lsdException w:name="heading 2" w:semiHidden="1" w:uiPriority="9" w:unhideWhenUsed="1" w:qFormat="1"/>
@@ -7117,7 +7593,6 @@
     <w:lsdException w:name="Hashtag" w:semiHidden="1" w:unhideWhenUsed="1"/>
     <w:lsdException w:name="Unresolved Mention" w:semiHidden="1" w:unhideWhenUsed="1"/>
     <w:lsdException w:name="Smart Link" w:semiHidden="1" w:unhideWhenUsed="1"/>
-    <w:lsdException w:name="Smart Link Error" w:semiHidden="1" w:unhideWhenUsed="1"/>
   </w:latentStyles>
   <w:style w:type="paragraph" w:default="1" w:styleId="Normal">
     <w:name w:val="Normal"/>

</xml_diff>